<commit_message>
feat (added recommended materials):
</commit_message>
<xml_diff>
--- a/Java Syllabus.docx
+++ b/Java Syllabus.docx
@@ -805,7 +805,15 @@
           <w:sz w:val="24"/>
           <w:szCs w:val="24"/>
         </w:rPr>
-        <w:t>spotify</w:t>
+        <w:t>S</w:t>
+      </w:r>
+      <w:r>
+        <w:rPr>
+          <w:rFonts w:ascii="Times" w:hAnsi="Times"/>
+          <w:sz w:val="24"/>
+          <w:szCs w:val="24"/>
+        </w:rPr>
+        <w:t>potify</w:t>
       </w:r>
       <w:proofErr w:type="spellEnd"/>
     </w:p>
@@ -912,7 +920,31 @@
         </w:rPr>
         <w:t xml:space="preserve">Google book </w:t>
       </w:r>
-      <w:proofErr w:type="spellStart"/>
+      <w:r>
+        <w:rPr>
+          <w:rFonts w:ascii="Times" w:hAnsi="Times"/>
+          <w:sz w:val="24"/>
+          <w:szCs w:val="24"/>
+        </w:rPr>
+        <w:t>API</w:t>
+      </w:r>
+    </w:p>
+    <w:p>
+      <w:pPr>
+        <w:rPr>
+          <w:rFonts w:ascii="Times" w:hAnsi="Times"/>
+          <w:sz w:val="24"/>
+          <w:szCs w:val="24"/>
+        </w:rPr>
+      </w:pPr>
+      <w:r>
+        <w:rPr>
+          <w:rFonts w:ascii="Times" w:hAnsi="Times"/>
+          <w:sz w:val="24"/>
+          <w:szCs w:val="24"/>
+        </w:rPr>
+        <w:t>https://www.googleapis.com/books/v1/volumes</w:t>
+      </w:r>
       <w:proofErr w:type="gramStart"/>
       <w:r>
         <w:rPr>
@@ -920,26 +952,204 @@
           <w:sz w:val="24"/>
           <w:szCs w:val="24"/>
         </w:rPr>
-        <w:t>api</w:t>
-      </w:r>
-      <w:proofErr w:type="spellEnd"/>
+        <w:t>?q</w:t>
+      </w:r>
       <w:proofErr w:type="gramEnd"/>
-    </w:p>
-    <w:p>
-      <w:pPr>
-        <w:rPr>
-          <w:rFonts w:ascii="Times" w:hAnsi="Times"/>
-          <w:sz w:val="24"/>
-          <w:szCs w:val="24"/>
-        </w:rPr>
-      </w:pPr>
-      <w:r>
-        <w:rPr>
-          <w:rFonts w:ascii="Times" w:hAnsi="Times"/>
-          <w:sz w:val="24"/>
-          <w:szCs w:val="24"/>
-        </w:rPr>
-        <w:t>https://www.googleapis.com/books/v1/volumes</w:t>
+      <w:r>
+        <w:rPr>
+          <w:rFonts w:ascii="Times" w:hAnsi="Times"/>
+          <w:sz w:val="24"/>
+          <w:szCs w:val="24"/>
+        </w:rPr>
+        <w:t>=isbn:0747532699</w:t>
+      </w:r>
+    </w:p>
+    <w:p>
+      <w:pPr>
+        <w:rPr>
+          <w:rFonts w:ascii="Times" w:hAnsi="Times"/>
+          <w:sz w:val="24"/>
+          <w:szCs w:val="24"/>
+        </w:rPr>
+      </w:pPr>
+    </w:p>
+    <w:p>
+      <w:pPr>
+        <w:rPr>
+          <w:rFonts w:ascii="Times" w:hAnsi="Times"/>
+          <w:sz w:val="24"/>
+          <w:szCs w:val="24"/>
+        </w:rPr>
+      </w:pPr>
+      <w:r>
+        <w:rPr>
+          <w:rFonts w:ascii="Times" w:hAnsi="Times"/>
+          <w:sz w:val="24"/>
+          <w:szCs w:val="24"/>
+        </w:rPr>
+        <w:t>Bing search API</w:t>
+      </w:r>
+    </w:p>
+    <w:p>
+      <w:pPr>
+        <w:rPr>
+          <w:rFonts w:ascii="Times" w:hAnsi="Times"/>
+          <w:sz w:val="24"/>
+          <w:szCs w:val="24"/>
+        </w:rPr>
+      </w:pPr>
+      <w:r>
+        <w:rPr>
+          <w:rFonts w:ascii="Times" w:hAnsi="Times"/>
+          <w:sz w:val="24"/>
+          <w:szCs w:val="24"/>
+        </w:rPr>
+        <w:t>http://datamarket.azure.com/dataset/bing/search</w:t>
+      </w:r>
+    </w:p>
+    <w:p>
+      <w:pPr>
+        <w:rPr>
+          <w:rFonts w:ascii="Times" w:hAnsi="Times"/>
+          <w:sz w:val="24"/>
+          <w:szCs w:val="24"/>
+        </w:rPr>
+      </w:pPr>
+    </w:p>
+    <w:p>
+      <w:pPr>
+        <w:rPr>
+          <w:rFonts w:ascii="Times" w:hAnsi="Times"/>
+          <w:sz w:val="24"/>
+          <w:szCs w:val="24"/>
+        </w:rPr>
+      </w:pPr>
+      <w:r>
+        <w:rPr>
+          <w:rFonts w:ascii="Times" w:hAnsi="Times"/>
+          <w:sz w:val="24"/>
+          <w:szCs w:val="24"/>
+        </w:rPr>
+        <w:t>Weather report</w:t>
+      </w:r>
+    </w:p>
+    <w:p>
+      <w:pPr>
+        <w:rPr>
+          <w:rFonts w:ascii="Times" w:hAnsi="Times"/>
+          <w:sz w:val="24"/>
+          <w:szCs w:val="24"/>
+        </w:rPr>
+      </w:pPr>
+      <w:r>
+        <w:rPr>
+          <w:rFonts w:ascii="Times" w:hAnsi="Times"/>
+          <w:sz w:val="24"/>
+          <w:szCs w:val="24"/>
+        </w:rPr>
+        <w:t>https://openweathermap.org/api</w:t>
+      </w:r>
+    </w:p>
+    <w:p>
+      <w:pPr>
+        <w:rPr>
+          <w:rFonts w:ascii="Times" w:hAnsi="Times"/>
+          <w:sz w:val="24"/>
+          <w:szCs w:val="24"/>
+        </w:rPr>
+      </w:pPr>
+    </w:p>
+    <w:p>
+      <w:pPr>
+        <w:rPr>
+          <w:rFonts w:ascii="Times" w:hAnsi="Times"/>
+          <w:sz w:val="24"/>
+          <w:szCs w:val="24"/>
+        </w:rPr>
+      </w:pPr>
+      <w:r>
+        <w:rPr>
+          <w:rFonts w:ascii="Times" w:hAnsi="Times"/>
+          <w:sz w:val="24"/>
+          <w:szCs w:val="24"/>
+        </w:rPr>
+        <w:t>You</w:t>
+      </w:r>
+      <w:r>
+        <w:rPr>
+          <w:rFonts w:ascii="Times" w:hAnsi="Times"/>
+          <w:sz w:val="24"/>
+          <w:szCs w:val="24"/>
+        </w:rPr>
+        <w:t>T</w:t>
+      </w:r>
+      <w:r>
+        <w:rPr>
+          <w:rFonts w:ascii="Times" w:hAnsi="Times"/>
+          <w:sz w:val="24"/>
+          <w:szCs w:val="24"/>
+        </w:rPr>
+        <w:t>ube</w:t>
+      </w:r>
+    </w:p>
+    <w:p>
+      <w:pPr>
+        <w:rPr>
+          <w:rFonts w:ascii="Times" w:hAnsi="Times"/>
+          <w:sz w:val="24"/>
+          <w:szCs w:val="24"/>
+        </w:rPr>
+      </w:pPr>
+      <w:r>
+        <w:rPr>
+          <w:rFonts w:ascii="Times" w:hAnsi="Times"/>
+          <w:sz w:val="24"/>
+          <w:szCs w:val="24"/>
+        </w:rPr>
+        <w:t>https://developers.google.com/apis-explorer/#p/youtube/v3/</w:t>
+      </w:r>
+    </w:p>
+    <w:p>
+      <w:pPr>
+        <w:rPr>
+          <w:rFonts w:ascii="Times" w:hAnsi="Times"/>
+          <w:sz w:val="24"/>
+          <w:szCs w:val="24"/>
+        </w:rPr>
+      </w:pPr>
+    </w:p>
+    <w:p>
+      <w:pPr>
+        <w:rPr>
+          <w:rFonts w:ascii="Times" w:hAnsi="Times"/>
+          <w:sz w:val="24"/>
+          <w:szCs w:val="24"/>
+        </w:rPr>
+      </w:pPr>
+      <w:r>
+        <w:rPr>
+          <w:rFonts w:ascii="Times" w:hAnsi="Times"/>
+          <w:sz w:val="24"/>
+          <w:szCs w:val="24"/>
+        </w:rPr>
+        <w:t>Wikipedia</w:t>
+      </w:r>
+    </w:p>
+    <w:p>
+      <w:pPr>
+        <w:rPr>
+          <w:rFonts w:ascii="Times" w:hAnsi="Times"/>
+          <w:sz w:val="24"/>
+          <w:szCs w:val="24"/>
+        </w:rPr>
+      </w:pPr>
+      <w:r>
+        <w:rPr>
+          <w:rFonts w:ascii="Times" w:hAnsi="Times"/>
+          <w:sz w:val="24"/>
+          <w:szCs w:val="24"/>
+        </w:rPr>
+        <w:t>https://www.mediawiki.org/wiki/API</w:t>
       </w:r>
       <w:proofErr w:type="gramStart"/>
       <w:r>
@@ -948,7 +1158,7 @@
           <w:sz w:val="24"/>
           <w:szCs w:val="24"/>
         </w:rPr>
-        <w:t>?q</w:t>
+        <w:t>:Main</w:t>
       </w:r>
       <w:proofErr w:type="gramEnd"/>
       <w:r>
@@ -957,214 +1167,85 @@
           <w:sz w:val="24"/>
           <w:szCs w:val="24"/>
         </w:rPr>
-        <w:t>=isbn:0747532699</w:t>
-      </w:r>
-    </w:p>
-    <w:p>
-      <w:pPr>
-        <w:rPr>
-          <w:rFonts w:ascii="Times" w:hAnsi="Times"/>
-          <w:sz w:val="24"/>
-          <w:szCs w:val="24"/>
-        </w:rPr>
-      </w:pPr>
-    </w:p>
-    <w:p>
-      <w:pPr>
-        <w:rPr>
-          <w:rFonts w:ascii="Times" w:hAnsi="Times"/>
-          <w:sz w:val="24"/>
-          <w:szCs w:val="24"/>
-        </w:rPr>
-      </w:pPr>
-      <w:r>
-        <w:rPr>
-          <w:rFonts w:ascii="Times" w:hAnsi="Times"/>
-          <w:sz w:val="24"/>
-          <w:szCs w:val="24"/>
-        </w:rPr>
-        <w:t>Google/Bing search API</w:t>
-      </w:r>
-    </w:p>
-    <w:p>
-      <w:pPr>
-        <w:rPr>
-          <w:rFonts w:ascii="Times" w:hAnsi="Times"/>
-          <w:sz w:val="24"/>
-          <w:szCs w:val="24"/>
-        </w:rPr>
-      </w:pPr>
-      <w:r>
-        <w:rPr>
-          <w:rFonts w:ascii="Times" w:hAnsi="Times"/>
-          <w:sz w:val="24"/>
-          <w:szCs w:val="24"/>
-        </w:rPr>
-        <w:t>http://datamarket.azure.com/dataset/bing/search</w:t>
-      </w:r>
-    </w:p>
-    <w:p>
-      <w:pPr>
-        <w:rPr>
-          <w:rFonts w:ascii="Times" w:hAnsi="Times"/>
-          <w:sz w:val="24"/>
-          <w:szCs w:val="24"/>
-        </w:rPr>
-      </w:pPr>
-    </w:p>
-    <w:p>
-      <w:pPr>
-        <w:rPr>
-          <w:rFonts w:ascii="Times" w:hAnsi="Times"/>
-          <w:sz w:val="24"/>
-          <w:szCs w:val="24"/>
-        </w:rPr>
-      </w:pPr>
-      <w:r>
-        <w:rPr>
-          <w:rFonts w:ascii="Times" w:hAnsi="Times"/>
-          <w:sz w:val="24"/>
-          <w:szCs w:val="24"/>
-        </w:rPr>
-        <w:t>Weather report</w:t>
-      </w:r>
-    </w:p>
-    <w:p>
-      <w:pPr>
-        <w:rPr>
-          <w:rFonts w:ascii="Times" w:hAnsi="Times"/>
-          <w:sz w:val="24"/>
-          <w:szCs w:val="24"/>
-        </w:rPr>
-      </w:pPr>
-      <w:r>
-        <w:rPr>
-          <w:rFonts w:ascii="Times" w:hAnsi="Times"/>
-          <w:sz w:val="24"/>
-          <w:szCs w:val="24"/>
-        </w:rPr>
-        <w:t>https://openweathermap.org/api</w:t>
-      </w:r>
-    </w:p>
-    <w:p>
-      <w:pPr>
-        <w:rPr>
-          <w:rFonts w:ascii="Times" w:hAnsi="Times"/>
-          <w:sz w:val="24"/>
-          <w:szCs w:val="24"/>
-        </w:rPr>
-      </w:pPr>
-    </w:p>
-    <w:p>
-      <w:pPr>
-        <w:rPr>
-          <w:rFonts w:ascii="Times" w:hAnsi="Times"/>
-          <w:sz w:val="24"/>
-          <w:szCs w:val="24"/>
-        </w:rPr>
-      </w:pPr>
-      <w:r>
-        <w:rPr>
-          <w:rFonts w:ascii="Times" w:hAnsi="Times"/>
-          <w:sz w:val="24"/>
-          <w:szCs w:val="24"/>
-        </w:rPr>
-        <w:t>You</w:t>
-      </w:r>
-      <w:r>
-        <w:rPr>
-          <w:rFonts w:ascii="Times" w:hAnsi="Times"/>
-          <w:sz w:val="24"/>
-          <w:szCs w:val="24"/>
-        </w:rPr>
-        <w:t>T</w:t>
-      </w:r>
-      <w:r>
-        <w:rPr>
-          <w:rFonts w:ascii="Times" w:hAnsi="Times"/>
-          <w:sz w:val="24"/>
-          <w:szCs w:val="24"/>
-        </w:rPr>
-        <w:t>ube</w:t>
-      </w:r>
-    </w:p>
-    <w:p>
-      <w:pPr>
-        <w:rPr>
-          <w:rFonts w:ascii="Times" w:hAnsi="Times"/>
-          <w:sz w:val="24"/>
-          <w:szCs w:val="24"/>
-        </w:rPr>
-      </w:pPr>
-      <w:r>
-        <w:rPr>
-          <w:rFonts w:ascii="Times" w:hAnsi="Times"/>
-          <w:sz w:val="24"/>
-          <w:szCs w:val="24"/>
-        </w:rPr>
-        <w:t>https://developers.google.com/apis-explorer/#p/youtube/v3/</w:t>
-      </w:r>
-    </w:p>
-    <w:p>
-      <w:pPr>
-        <w:rPr>
-          <w:rFonts w:ascii="Times" w:hAnsi="Times"/>
-          <w:sz w:val="24"/>
-          <w:szCs w:val="24"/>
-        </w:rPr>
-      </w:pPr>
-    </w:p>
-    <w:p>
-      <w:pPr>
-        <w:rPr>
-          <w:rFonts w:ascii="Times" w:hAnsi="Times"/>
-          <w:sz w:val="24"/>
-          <w:szCs w:val="24"/>
-        </w:rPr>
-      </w:pPr>
-      <w:r>
-        <w:rPr>
-          <w:rFonts w:ascii="Times" w:hAnsi="Times"/>
-          <w:sz w:val="24"/>
-          <w:szCs w:val="24"/>
-        </w:rPr>
-        <w:t>Wikipedia</w:t>
-      </w:r>
-    </w:p>
-    <w:p>
-      <w:pPr>
-        <w:rPr>
-          <w:rFonts w:ascii="Times" w:hAnsi="Times"/>
-          <w:sz w:val="24"/>
-          <w:szCs w:val="24"/>
-        </w:rPr>
-      </w:pPr>
-      <w:r>
-        <w:rPr>
-          <w:rFonts w:ascii="Times" w:hAnsi="Times"/>
-          <w:sz w:val="24"/>
-          <w:szCs w:val="24"/>
-        </w:rPr>
-        <w:t>https://www.mediawiki.org/wiki/API</w:t>
-      </w:r>
-      <w:proofErr w:type="gramStart"/>
-      <w:r>
-        <w:rPr>
-          <w:rFonts w:ascii="Times" w:hAnsi="Times"/>
-          <w:sz w:val="24"/>
-          <w:szCs w:val="24"/>
-        </w:rPr>
-        <w:t>:Main</w:t>
-      </w:r>
-      <w:proofErr w:type="gramEnd"/>
-      <w:r>
-        <w:rPr>
-          <w:rFonts w:ascii="Times" w:hAnsi="Times"/>
-          <w:sz w:val="24"/>
-          <w:szCs w:val="24"/>
-        </w:rPr>
         <w:t>_page</w:t>
       </w:r>
+    </w:p>
+    <w:p>
+      <w:pPr>
+        <w:rPr>
+          <w:rFonts w:ascii="Times" w:hAnsi="Times"/>
+          <w:sz w:val="24"/>
+          <w:szCs w:val="24"/>
+        </w:rPr>
+      </w:pPr>
+    </w:p>
+    <w:p>
+      <w:pPr>
+        <w:rPr>
+          <w:rFonts w:ascii="Times" w:hAnsi="Times"/>
+          <w:b/>
+          <w:sz w:val="24"/>
+          <w:szCs w:val="24"/>
+        </w:rPr>
+      </w:pPr>
+      <w:r>
+        <w:rPr>
+          <w:rFonts w:ascii="Times" w:hAnsi="Times"/>
+          <w:b/>
+          <w:sz w:val="24"/>
+          <w:szCs w:val="24"/>
+        </w:rPr>
+        <w:t xml:space="preserve">Recommended </w:t>
+      </w:r>
+      <w:r>
+        <w:rPr>
+          <w:rFonts w:ascii="Times" w:hAnsi="Times"/>
+          <w:b/>
+          <w:sz w:val="24"/>
+          <w:szCs w:val="24"/>
+        </w:rPr>
+        <w:t>Resource:</w:t>
+      </w:r>
+    </w:p>
+    <w:p>
+      <w:pPr>
+        <w:rPr>
+          <w:rFonts w:ascii="Times" w:hAnsi="Times"/>
+          <w:sz w:val="24"/>
+          <w:szCs w:val="24"/>
+        </w:rPr>
+      </w:pPr>
+      <w:hyperlink r:id="rId8" w:history="1">
+        <w:r>
+          <w:rPr>
+            <w:rStyle w:val="Hyperlink"/>
+            <w:rFonts w:ascii="Times" w:hAnsi="Times"/>
+            <w:sz w:val="24"/>
+            <w:szCs w:val="24"/>
+          </w:rPr>
+          <w:t>https://www.youtube.com/watch?v=Hl-zzrqQoSE</w:t>
+        </w:r>
+      </w:hyperlink>
+    </w:p>
+    <w:p>
+      <w:pPr>
+        <w:rPr>
+          <w:rFonts w:ascii="Times" w:hAnsi="Times"/>
+          <w:sz w:val="24"/>
+          <w:szCs w:val="24"/>
+        </w:rPr>
+      </w:pPr>
+      <w:hyperlink r:id="rId9" w:history="1">
+        <w:r>
+          <w:rPr>
+            <w:rStyle w:val="Hyperlink"/>
+            <w:rFonts w:ascii="Times" w:hAnsi="Times"/>
+            <w:sz w:val="24"/>
+            <w:szCs w:val="24"/>
+          </w:rPr>
+          <w:t>https://www.amazon.com/Java-Pocket-Guide-Instant-Programmers/dp/1491900865/ref=sr_1_1?ie=UTF8&amp;qid=1480383947&amp;sr=8-1&amp;keywords=java+pocket+guide</w:t>
+        </w:r>
+      </w:hyperlink>
     </w:p>
     <w:p>
       <w:pPr>
@@ -1187,7 +1268,7 @@
       <w:bookmarkEnd w:id="0"/>
     </w:p>
     <w:sectPr>
-      <w:headerReference w:type="default" r:id="rId8"/>
+      <w:headerReference w:type="default" r:id="rId10"/>
       <w:pgSz w:w="12240" w:h="15840"/>
       <w:pgMar w:top="1440" w:right="1440" w:bottom="1440" w:left="1440" w:header="720" w:footer="720" w:gutter="0"/>
       <w:pgNumType w:start="1"/>
@@ -2468,6 +2549,17 @@
       <w:szCs w:val="18"/>
     </w:rPr>
   </w:style>
+  <w:style w:type="character" w:styleId="Hyperlink">
+    <w:name w:val="Hyperlink"/>
+    <w:basedOn w:val="DefaultParagraphFont"/>
+    <w:uiPriority w:val="99"/>
+    <w:unhideWhenUsed/>
+    <w:rsid w:val="004A0C1B"/>
+    <w:rPr>
+      <w:color w:val="0563C1" w:themeColor="hyperlink"/>
+      <w:u w:val="single"/>
+    </w:rPr>
+  </w:style>
 </w:styles>
 </file>
 
@@ -2826,6 +2918,17 @@
       <w:szCs w:val="18"/>
     </w:rPr>
   </w:style>
+  <w:style w:type="character" w:styleId="Hyperlink">
+    <w:name w:val="Hyperlink"/>
+    <w:basedOn w:val="DefaultParagraphFont"/>
+    <w:uiPriority w:val="99"/>
+    <w:unhideWhenUsed/>
+    <w:rsid w:val="004A0C1B"/>
+    <w:rPr>
+      <w:color w:val="0563C1" w:themeColor="hyperlink"/>
+      <w:u w:val="single"/>
+    </w:rPr>
+  </w:style>
 </w:styles>
 </file>
 

</xml_diff>